<commit_message>
Correct wrong equation in worksheet
</commit_message>
<xml_diff>
--- a/lab-experiments/hilsch_tube/src/assets/ranque_hilsch_vortex_tube_worksheet.docx
+++ b/lab-experiments/hilsch_tube/src/assets/ranque_hilsch_vortex_tube_worksheet.docx
@@ -170,7 +170,7 @@
           <w:szCs w:val="24"/>
         </w:rPr>
         <w:drawing>
-          <wp:inline distT="0" distB="0" distL="0" distR="0" wp14:anchorId="383003A0" wp14:editId="6961AC06">
+          <wp:inline distT="0" distB="0" distL="0" distR="0" wp14:anchorId="383003A0" wp14:editId="60C687D6">
             <wp:extent cx="3835400" cy="1485900"/>
             <wp:effectExtent l="0" t="0" r="0" b="0"/>
             <wp:docPr id="1793703539" name="Picture 3" descr="A diagram of a waveform&#10;&#10;AI-generated content may be incorrect."/>
@@ -5545,23 +5545,23 @@
     <w:tbl>
       <w:tblPr>
         <w:tblStyle w:val="TableGrid"/>
-        <w:tblW w:w="9720" w:type="dxa"/>
-        <w:tblInd w:w="-5" w:type="dxa"/>
+        <w:tblW w:w="10800" w:type="dxa"/>
+        <w:tblInd w:w="-725" w:type="dxa"/>
         <w:tblLayout w:type="fixed"/>
         <w:tblLook w:val="04A0" w:firstRow="1" w:lastRow="0" w:firstColumn="1" w:lastColumn="0" w:noHBand="0" w:noVBand="1"/>
       </w:tblPr>
       <w:tblGrid>
-        <w:gridCol w:w="1530"/>
+        <w:gridCol w:w="1620"/>
+        <w:gridCol w:w="1170"/>
         <w:gridCol w:w="990"/>
-        <w:gridCol w:w="990"/>
-        <w:gridCol w:w="2250"/>
-        <w:gridCol w:w="2250"/>
-        <w:gridCol w:w="1710"/>
+        <w:gridCol w:w="2700"/>
+        <w:gridCol w:w="2700"/>
+        <w:gridCol w:w="1620"/>
       </w:tblGrid>
       <w:tr>
         <w:tc>
           <w:tcPr>
-            <w:tcW w:w="1530" w:type="dxa"/>
+            <w:tcW w:w="1620" w:type="dxa"/>
             <w:vAlign w:val="center"/>
           </w:tcPr>
           <w:p>
@@ -5589,7 +5589,7 @@
         </w:tc>
         <w:tc>
           <w:tcPr>
-            <w:tcW w:w="990" w:type="dxa"/>
+            <w:tcW w:w="1170" w:type="dxa"/>
             <w:vAlign w:val="center"/>
           </w:tcPr>
           <w:p>
@@ -5785,7 +5785,7 @@
         </w:tc>
         <w:tc>
           <w:tcPr>
-            <w:tcW w:w="2250" w:type="dxa"/>
+            <w:tcW w:w="2700" w:type="dxa"/>
             <w:vAlign w:val="center"/>
           </w:tcPr>
           <w:p>
@@ -5812,12 +5812,6 @@
                     </m:ctrlPr>
                   </m:sSubPr>
                   <m:e>
-                    <m:r>
-                      <w:rPr>
-                        <w:rFonts w:ascii="Cambria Math" w:hAnsi="Cambria Math" w:cs="Arial"/>
-                      </w:rPr>
-                      <m:t>(</m:t>
-                    </m:r>
                     <m:acc>
                       <m:accPr>
                         <m:chr m:val="̇"/>
@@ -5847,38 +5841,6 @@
                     </m:r>
                   </m:sub>
                 </m:sSub>
-                <m:sSub>
-                  <m:sSubPr>
-                    <m:ctrlPr>
-                      <w:rPr>
-                        <w:rFonts w:ascii="Cambria Math" w:hAnsi="Cambria Math" w:cs="Arial"/>
-                        <w:i/>
-                      </w:rPr>
-                    </m:ctrlPr>
-                  </m:sSubPr>
-                  <m:e>
-                    <m:r>
-                      <w:rPr>
-                        <w:rFonts w:ascii="Cambria Math" w:hAnsi="Cambria Math" w:cs="Arial"/>
-                      </w:rPr>
-                      <m:t>C</m:t>
-                    </m:r>
-                  </m:e>
-                  <m:sub>
-                    <m:r>
-                      <w:rPr>
-                        <w:rFonts w:ascii="Cambria Math" w:hAnsi="Cambria Math" w:cs="Arial"/>
-                      </w:rPr>
-                      <m:t>p</m:t>
-                    </m:r>
-                  </m:sub>
-                </m:sSub>
-                <m:r>
-                  <w:rPr>
-                    <w:rFonts w:ascii="Cambria Math" w:hAnsi="Cambria Math" w:cs="Arial"/>
-                  </w:rPr>
-                  <m:t>-R)</m:t>
-                </m:r>
                 <m:d>
                   <m:dPr>
                     <m:begChr m:val="["/>
@@ -5891,6 +5853,32 @@
                     </m:ctrlPr>
                   </m:dPr>
                   <m:e>
+                    <m:sSub>
+                      <m:sSubPr>
+                        <m:ctrlPr>
+                          <w:rPr>
+                            <w:rFonts w:ascii="Cambria Math" w:hAnsi="Cambria Math" w:cs="Arial"/>
+                            <w:i/>
+                          </w:rPr>
+                        </m:ctrlPr>
+                      </m:sSubPr>
+                      <m:e>
+                        <m:r>
+                          <w:rPr>
+                            <w:rFonts w:ascii="Cambria Math" w:hAnsi="Cambria Math" w:cs="Arial"/>
+                          </w:rPr>
+                          <m:t>C</m:t>
+                        </m:r>
+                      </m:e>
+                      <m:sub>
+                        <m:r>
+                          <w:rPr>
+                            <w:rFonts w:ascii="Cambria Math" w:hAnsi="Cambria Math" w:cs="Arial"/>
+                          </w:rPr>
+                          <m:t>p</m:t>
+                        </m:r>
+                      </m:sub>
+                    </m:sSub>
                     <m:r>
                       <w:rPr>
                         <w:rFonts w:ascii="Cambria Math" w:hAnsi="Cambria Math" w:cs="Arial"/>
@@ -5939,7 +5927,7 @@
                                   <w:rPr>
                                     <w:rFonts w:ascii="Cambria Math" w:hAnsi="Cambria Math" w:cs="Arial"/>
                                   </w:rPr>
-                                  <m:t>h</m:t>
+                                  <m:t>f</m:t>
                                 </m:r>
                               </m:sub>
                             </m:sSub>
@@ -5967,7 +5955,97 @@
                                   <w:rPr>
                                     <w:rFonts w:ascii="Cambria Math" w:hAnsi="Cambria Math" w:cs="Arial"/>
                                   </w:rPr>
+                                  <m:t>h</m:t>
+                                </m:r>
+                              </m:sub>
+                            </m:sSub>
+                          </m:den>
+                        </m:f>
+                      </m:e>
+                    </m:d>
+                    <m:r>
+                      <w:rPr>
+                        <w:rFonts w:ascii="Cambria Math" w:hAnsi="Cambria Math" w:cs="Arial"/>
+                      </w:rPr>
+                      <m:t>+</m:t>
+                    </m:r>
+                    <m:r>
+                      <w:rPr>
+                        <w:rFonts w:ascii="Cambria Math" w:hAnsi="Cambria Math" w:cs="Arial"/>
+                      </w:rPr>
+                      <m:t>Rln</m:t>
+                    </m:r>
+                    <m:d>
+                      <m:dPr>
+                        <m:ctrlPr>
+                          <w:rPr>
+                            <w:rFonts w:ascii="Cambria Math" w:hAnsi="Cambria Math" w:cs="Arial"/>
+                            <w:i/>
+                          </w:rPr>
+                        </m:ctrlPr>
+                      </m:dPr>
+                      <m:e>
+                        <m:f>
+                          <m:fPr>
+                            <m:ctrlPr>
+                              <w:rPr>
+                                <w:rFonts w:ascii="Cambria Math" w:hAnsi="Cambria Math" w:cs="Arial"/>
+                                <w:i/>
+                              </w:rPr>
+                            </m:ctrlPr>
+                          </m:fPr>
+                          <m:num>
+                            <m:sSub>
+                              <m:sSubPr>
+                                <m:ctrlPr>
+                                  <w:rPr>
+                                    <w:rFonts w:ascii="Cambria Math" w:hAnsi="Cambria Math" w:cs="Arial"/>
+                                    <w:i/>
+                                  </w:rPr>
+                                </m:ctrlPr>
+                              </m:sSubPr>
+                              <m:e>
+                                <m:r>
+                                  <w:rPr>
+                                    <w:rFonts w:ascii="Cambria Math" w:hAnsi="Cambria Math" w:cs="Arial"/>
+                                  </w:rPr>
+                                  <m:t>P</m:t>
+                                </m:r>
+                              </m:e>
+                              <m:sub>
+                                <m:r>
+                                  <w:rPr>
+                                    <w:rFonts w:ascii="Cambria Math" w:hAnsi="Cambria Math" w:cs="Arial"/>
+                                  </w:rPr>
                                   <m:t>f</m:t>
+                                </m:r>
+                              </m:sub>
+                            </m:sSub>
+                          </m:num>
+                          <m:den>
+                            <m:sSub>
+                              <m:sSubPr>
+                                <m:ctrlPr>
+                                  <w:rPr>
+                                    <w:rFonts w:ascii="Cambria Math" w:hAnsi="Cambria Math" w:cs="Arial"/>
+                                    <w:i/>
+                                  </w:rPr>
+                                </m:ctrlPr>
+                              </m:sSubPr>
+                              <m:e>
+                                <m:r>
+                                  <w:rPr>
+                                    <w:rFonts w:ascii="Cambria Math" w:hAnsi="Cambria Math" w:cs="Arial"/>
+                                  </w:rPr>
+                                  <m:t>P</m:t>
+                                </m:r>
+                              </m:e>
+                              <m:sub>
+                                <m:r>
+                                  <w:rPr>
+                                    <w:rFonts w:ascii="Cambria Math" w:hAnsi="Cambria Math" w:cs="Arial"/>
+                                  </w:rPr>
+                                  <m:t>h</m:t>
                                 </m:r>
                               </m:sub>
                             </m:sSub>
@@ -6028,7 +6106,7 @@
         </w:tc>
         <w:tc>
           <w:tcPr>
-            <w:tcW w:w="2250" w:type="dxa"/>
+            <w:tcW w:w="2700" w:type="dxa"/>
             <w:vAlign w:val="center"/>
           </w:tcPr>
           <w:p>
@@ -6055,12 +6133,6 @@
                     </m:ctrlPr>
                   </m:sSubPr>
                   <m:e>
-                    <m:r>
-                      <w:rPr>
-                        <w:rFonts w:ascii="Cambria Math" w:hAnsi="Cambria Math" w:cs="Arial"/>
-                      </w:rPr>
-                      <m:t>(</m:t>
-                    </m:r>
                     <m:acc>
                       <m:accPr>
                         <m:chr m:val="̇"/>
@@ -6090,38 +6162,6 @@
                     </m:r>
                   </m:sub>
                 </m:sSub>
-                <m:sSub>
-                  <m:sSubPr>
-                    <m:ctrlPr>
-                      <w:rPr>
-                        <w:rFonts w:ascii="Cambria Math" w:hAnsi="Cambria Math" w:cs="Arial"/>
-                        <w:i/>
-                      </w:rPr>
-                    </m:ctrlPr>
-                  </m:sSubPr>
-                  <m:e>
-                    <m:r>
-                      <w:rPr>
-                        <w:rFonts w:ascii="Cambria Math" w:hAnsi="Cambria Math" w:cs="Arial"/>
-                      </w:rPr>
-                      <m:t>C</m:t>
-                    </m:r>
-                  </m:e>
-                  <m:sub>
-                    <m:r>
-                      <w:rPr>
-                        <w:rFonts w:ascii="Cambria Math" w:hAnsi="Cambria Math" w:cs="Arial"/>
-                      </w:rPr>
-                      <m:t>p</m:t>
-                    </m:r>
-                  </m:sub>
-                </m:sSub>
-                <m:r>
-                  <w:rPr>
-                    <w:rFonts w:ascii="Cambria Math" w:hAnsi="Cambria Math" w:cs="Arial"/>
-                  </w:rPr>
-                  <m:t>-R)</m:t>
-                </m:r>
                 <m:d>
                   <m:dPr>
                     <m:begChr m:val="["/>
@@ -6134,6 +6174,32 @@
                     </m:ctrlPr>
                   </m:dPr>
                   <m:e>
+                    <m:sSub>
+                      <m:sSubPr>
+                        <m:ctrlPr>
+                          <w:rPr>
+                            <w:rFonts w:ascii="Cambria Math" w:hAnsi="Cambria Math" w:cs="Arial"/>
+                            <w:i/>
+                          </w:rPr>
+                        </m:ctrlPr>
+                      </m:sSubPr>
+                      <m:e>
+                        <m:r>
+                          <w:rPr>
+                            <w:rFonts w:ascii="Cambria Math" w:hAnsi="Cambria Math" w:cs="Arial"/>
+                          </w:rPr>
+                          <m:t>C</m:t>
+                        </m:r>
+                      </m:e>
+                      <m:sub>
+                        <m:r>
+                          <w:rPr>
+                            <w:rFonts w:ascii="Cambria Math" w:hAnsi="Cambria Math" w:cs="Arial"/>
+                          </w:rPr>
+                          <m:t>p</m:t>
+                        </m:r>
+                      </m:sub>
+                    </m:sSub>
                     <m:r>
                       <w:rPr>
                         <w:rFonts w:ascii="Cambria Math" w:hAnsi="Cambria Math" w:cs="Arial"/>
@@ -6182,7 +6248,7 @@
                                   <w:rPr>
                                     <w:rFonts w:ascii="Cambria Math" w:hAnsi="Cambria Math" w:cs="Arial"/>
                                   </w:rPr>
-                                  <m:t>c</m:t>
+                                  <m:t>f</m:t>
                                 </m:r>
                               </m:sub>
                             </m:sSub>
@@ -6210,7 +6276,97 @@
                                   <w:rPr>
                                     <w:rFonts w:ascii="Cambria Math" w:hAnsi="Cambria Math" w:cs="Arial"/>
                                   </w:rPr>
+                                  <m:t>c</m:t>
+                                </m:r>
+                              </m:sub>
+                            </m:sSub>
+                          </m:den>
+                        </m:f>
+                      </m:e>
+                    </m:d>
+                    <m:r>
+                      <w:rPr>
+                        <w:rFonts w:ascii="Cambria Math" w:hAnsi="Cambria Math" w:cs="Arial"/>
+                      </w:rPr>
+                      <m:t>+</m:t>
+                    </m:r>
+                    <m:r>
+                      <w:rPr>
+                        <w:rFonts w:ascii="Cambria Math" w:hAnsi="Cambria Math" w:cs="Arial"/>
+                      </w:rPr>
+                      <m:t>Rln</m:t>
+                    </m:r>
+                    <m:d>
+                      <m:dPr>
+                        <m:ctrlPr>
+                          <w:rPr>
+                            <w:rFonts w:ascii="Cambria Math" w:hAnsi="Cambria Math" w:cs="Arial"/>
+                            <w:i/>
+                          </w:rPr>
+                        </m:ctrlPr>
+                      </m:dPr>
+                      <m:e>
+                        <m:f>
+                          <m:fPr>
+                            <m:ctrlPr>
+                              <w:rPr>
+                                <w:rFonts w:ascii="Cambria Math" w:hAnsi="Cambria Math" w:cs="Arial"/>
+                                <w:i/>
+                              </w:rPr>
+                            </m:ctrlPr>
+                          </m:fPr>
+                          <m:num>
+                            <m:sSub>
+                              <m:sSubPr>
+                                <m:ctrlPr>
+                                  <w:rPr>
+                                    <w:rFonts w:ascii="Cambria Math" w:hAnsi="Cambria Math" w:cs="Arial"/>
+                                    <w:i/>
+                                  </w:rPr>
+                                </m:ctrlPr>
+                              </m:sSubPr>
+                              <m:e>
+                                <m:r>
+                                  <w:rPr>
+                                    <w:rFonts w:ascii="Cambria Math" w:hAnsi="Cambria Math" w:cs="Arial"/>
+                                  </w:rPr>
+                                  <m:t>P</m:t>
+                                </m:r>
+                              </m:e>
+                              <m:sub>
+                                <m:r>
+                                  <w:rPr>
+                                    <w:rFonts w:ascii="Cambria Math" w:hAnsi="Cambria Math" w:cs="Arial"/>
+                                  </w:rPr>
                                   <m:t>f</m:t>
+                                </m:r>
+                              </m:sub>
+                            </m:sSub>
+                          </m:num>
+                          <m:den>
+                            <m:sSub>
+                              <m:sSubPr>
+                                <m:ctrlPr>
+                                  <w:rPr>
+                                    <w:rFonts w:ascii="Cambria Math" w:hAnsi="Cambria Math" w:cs="Arial"/>
+                                    <w:i/>
+                                  </w:rPr>
+                                </m:ctrlPr>
+                              </m:sSubPr>
+                              <m:e>
+                                <m:r>
+                                  <w:rPr>
+                                    <w:rFonts w:ascii="Cambria Math" w:hAnsi="Cambria Math" w:cs="Arial"/>
+                                  </w:rPr>
+                                  <m:t>P</m:t>
+                                </m:r>
+                              </m:e>
+                              <m:sub>
+                                <m:r>
+                                  <w:rPr>
+                                    <w:rFonts w:ascii="Cambria Math" w:hAnsi="Cambria Math" w:cs="Arial"/>
+                                  </w:rPr>
+                                  <m:t>c</m:t>
                                 </m:r>
                               </m:sub>
                             </m:sSub>
@@ -6271,7 +6427,7 @@
         </w:tc>
         <w:tc>
           <w:tcPr>
-            <w:tcW w:w="1710" w:type="dxa"/>
+            <w:tcW w:w="1620" w:type="dxa"/>
             <w:vAlign w:val="center"/>
           </w:tcPr>
           <w:p>
@@ -6301,7 +6457,7 @@
       <w:tr>
         <w:tc>
           <w:tcPr>
-            <w:tcW w:w="1530" w:type="dxa"/>
+            <w:tcW w:w="1620" w:type="dxa"/>
             <w:vAlign w:val="center"/>
           </w:tcPr>
           <w:p>
@@ -6330,6 +6486,27 @@
         </w:tc>
         <w:tc>
           <w:tcPr>
+            <w:tcW w:w="1170" w:type="dxa"/>
+            <w:vAlign w:val="center"/>
+          </w:tcPr>
+          <w:p>
+            <w:pPr>
+              <w:tabs>
+                <w:tab w:val="left" w:pos="818"/>
+                <w:tab w:val="left" w:pos="820"/>
+              </w:tabs>
+              <w:spacing w:after="120"/>
+              <w:jc w:val="center"/>
+              <w:rPr>
+                <w:rFonts w:ascii="Roboto Condensed" w:hAnsi="Roboto Condensed" w:cs="Arial"/>
+                <w:sz w:val="24"/>
+                <w:szCs w:val="24"/>
+              </w:rPr>
+            </w:pPr>
+          </w:p>
+        </w:tc>
+        <w:tc>
+          <w:tcPr>
             <w:tcW w:w="990" w:type="dxa"/>
             <w:vAlign w:val="center"/>
           </w:tcPr>
@@ -6351,70 +6528,49 @@
         </w:tc>
         <w:tc>
           <w:tcPr>
-            <w:tcW w:w="990" w:type="dxa"/>
-            <w:vAlign w:val="center"/>
-          </w:tcPr>
-          <w:p>
-            <w:pPr>
-              <w:tabs>
-                <w:tab w:val="left" w:pos="818"/>
-                <w:tab w:val="left" w:pos="820"/>
-              </w:tabs>
-              <w:spacing w:after="120"/>
-              <w:jc w:val="center"/>
-              <w:rPr>
-                <w:rFonts w:ascii="Roboto Condensed" w:hAnsi="Roboto Condensed" w:cs="Arial"/>
-                <w:sz w:val="24"/>
-                <w:szCs w:val="24"/>
-              </w:rPr>
-            </w:pPr>
-          </w:p>
-        </w:tc>
-        <w:tc>
-          <w:tcPr>
-            <w:tcW w:w="2250" w:type="dxa"/>
-            <w:vAlign w:val="center"/>
-          </w:tcPr>
-          <w:p>
-            <w:pPr>
-              <w:tabs>
-                <w:tab w:val="left" w:pos="818"/>
-                <w:tab w:val="left" w:pos="820"/>
-              </w:tabs>
-              <w:spacing w:after="120"/>
-              <w:jc w:val="center"/>
-              <w:rPr>
-                <w:rFonts w:ascii="Roboto Condensed" w:hAnsi="Roboto Condensed" w:cs="Arial"/>
-                <w:sz w:val="24"/>
-                <w:szCs w:val="24"/>
-              </w:rPr>
-            </w:pPr>
-          </w:p>
-        </w:tc>
-        <w:tc>
-          <w:tcPr>
-            <w:tcW w:w="2250" w:type="dxa"/>
-            <w:vAlign w:val="center"/>
-          </w:tcPr>
-          <w:p>
-            <w:pPr>
-              <w:tabs>
-                <w:tab w:val="left" w:pos="818"/>
-                <w:tab w:val="left" w:pos="820"/>
-              </w:tabs>
-              <w:spacing w:after="120"/>
-              <w:jc w:val="center"/>
-              <w:rPr>
-                <w:rFonts w:ascii="Roboto Condensed" w:hAnsi="Roboto Condensed" w:cs="Arial"/>
-                <w:sz w:val="24"/>
-                <w:szCs w:val="24"/>
-              </w:rPr>
-            </w:pPr>
-          </w:p>
-        </w:tc>
-        <w:tc>
-          <w:tcPr>
-            <w:tcW w:w="1710" w:type="dxa"/>
+            <w:tcW w:w="2700" w:type="dxa"/>
+            <w:vAlign w:val="center"/>
+          </w:tcPr>
+          <w:p>
+            <w:pPr>
+              <w:tabs>
+                <w:tab w:val="left" w:pos="818"/>
+                <w:tab w:val="left" w:pos="820"/>
+              </w:tabs>
+              <w:spacing w:after="120"/>
+              <w:jc w:val="center"/>
+              <w:rPr>
+                <w:rFonts w:ascii="Roboto Condensed" w:hAnsi="Roboto Condensed" w:cs="Arial"/>
+                <w:sz w:val="24"/>
+                <w:szCs w:val="24"/>
+              </w:rPr>
+            </w:pPr>
+          </w:p>
+        </w:tc>
+        <w:tc>
+          <w:tcPr>
+            <w:tcW w:w="2700" w:type="dxa"/>
+            <w:vAlign w:val="center"/>
+          </w:tcPr>
+          <w:p>
+            <w:pPr>
+              <w:tabs>
+                <w:tab w:val="left" w:pos="818"/>
+                <w:tab w:val="left" w:pos="820"/>
+              </w:tabs>
+              <w:spacing w:after="120"/>
+              <w:jc w:val="center"/>
+              <w:rPr>
+                <w:rFonts w:ascii="Roboto Condensed" w:hAnsi="Roboto Condensed" w:cs="Arial"/>
+                <w:sz w:val="24"/>
+                <w:szCs w:val="24"/>
+              </w:rPr>
+            </w:pPr>
+          </w:p>
+        </w:tc>
+        <w:tc>
+          <w:tcPr>
+            <w:tcW w:w="1620" w:type="dxa"/>
             <w:vAlign w:val="center"/>
           </w:tcPr>
           <w:p>
@@ -6437,7 +6593,7 @@
       <w:tr>
         <w:tc>
           <w:tcPr>
-            <w:tcW w:w="1530" w:type="dxa"/>
+            <w:tcW w:w="1620" w:type="dxa"/>
             <w:vAlign w:val="center"/>
           </w:tcPr>
           <w:p>
@@ -6466,6 +6622,27 @@
         </w:tc>
         <w:tc>
           <w:tcPr>
+            <w:tcW w:w="1170" w:type="dxa"/>
+            <w:vAlign w:val="center"/>
+          </w:tcPr>
+          <w:p>
+            <w:pPr>
+              <w:tabs>
+                <w:tab w:val="left" w:pos="818"/>
+                <w:tab w:val="left" w:pos="820"/>
+              </w:tabs>
+              <w:spacing w:after="120"/>
+              <w:jc w:val="center"/>
+              <w:rPr>
+                <w:rFonts w:ascii="Roboto Condensed" w:hAnsi="Roboto Condensed" w:cs="Arial"/>
+                <w:sz w:val="24"/>
+                <w:szCs w:val="24"/>
+              </w:rPr>
+            </w:pPr>
+          </w:p>
+        </w:tc>
+        <w:tc>
+          <w:tcPr>
             <w:tcW w:w="990" w:type="dxa"/>
             <w:vAlign w:val="center"/>
           </w:tcPr>
@@ -6487,70 +6664,49 @@
         </w:tc>
         <w:tc>
           <w:tcPr>
-            <w:tcW w:w="990" w:type="dxa"/>
-            <w:vAlign w:val="center"/>
-          </w:tcPr>
-          <w:p>
-            <w:pPr>
-              <w:tabs>
-                <w:tab w:val="left" w:pos="818"/>
-                <w:tab w:val="left" w:pos="820"/>
-              </w:tabs>
-              <w:spacing w:after="120"/>
-              <w:jc w:val="center"/>
-              <w:rPr>
-                <w:rFonts w:ascii="Roboto Condensed" w:hAnsi="Roboto Condensed" w:cs="Arial"/>
-                <w:sz w:val="24"/>
-                <w:szCs w:val="24"/>
-              </w:rPr>
-            </w:pPr>
-          </w:p>
-        </w:tc>
-        <w:tc>
-          <w:tcPr>
-            <w:tcW w:w="2250" w:type="dxa"/>
-            <w:vAlign w:val="center"/>
-          </w:tcPr>
-          <w:p>
-            <w:pPr>
-              <w:tabs>
-                <w:tab w:val="left" w:pos="818"/>
-                <w:tab w:val="left" w:pos="820"/>
-              </w:tabs>
-              <w:spacing w:after="120"/>
-              <w:jc w:val="center"/>
-              <w:rPr>
-                <w:rFonts w:ascii="Roboto Condensed" w:hAnsi="Roboto Condensed" w:cs="Arial"/>
-                <w:sz w:val="24"/>
-                <w:szCs w:val="24"/>
-              </w:rPr>
-            </w:pPr>
-          </w:p>
-        </w:tc>
-        <w:tc>
-          <w:tcPr>
-            <w:tcW w:w="2250" w:type="dxa"/>
-            <w:vAlign w:val="center"/>
-          </w:tcPr>
-          <w:p>
-            <w:pPr>
-              <w:tabs>
-                <w:tab w:val="left" w:pos="818"/>
-                <w:tab w:val="left" w:pos="820"/>
-              </w:tabs>
-              <w:spacing w:after="120"/>
-              <w:jc w:val="center"/>
-              <w:rPr>
-                <w:rFonts w:ascii="Roboto Condensed" w:hAnsi="Roboto Condensed" w:cs="Arial"/>
-                <w:sz w:val="24"/>
-                <w:szCs w:val="24"/>
-              </w:rPr>
-            </w:pPr>
-          </w:p>
-        </w:tc>
-        <w:tc>
-          <w:tcPr>
-            <w:tcW w:w="1710" w:type="dxa"/>
+            <w:tcW w:w="2700" w:type="dxa"/>
+            <w:vAlign w:val="center"/>
+          </w:tcPr>
+          <w:p>
+            <w:pPr>
+              <w:tabs>
+                <w:tab w:val="left" w:pos="818"/>
+                <w:tab w:val="left" w:pos="820"/>
+              </w:tabs>
+              <w:spacing w:after="120"/>
+              <w:jc w:val="center"/>
+              <w:rPr>
+                <w:rFonts w:ascii="Roboto Condensed" w:hAnsi="Roboto Condensed" w:cs="Arial"/>
+                <w:sz w:val="24"/>
+                <w:szCs w:val="24"/>
+              </w:rPr>
+            </w:pPr>
+          </w:p>
+        </w:tc>
+        <w:tc>
+          <w:tcPr>
+            <w:tcW w:w="2700" w:type="dxa"/>
+            <w:vAlign w:val="center"/>
+          </w:tcPr>
+          <w:p>
+            <w:pPr>
+              <w:tabs>
+                <w:tab w:val="left" w:pos="818"/>
+                <w:tab w:val="left" w:pos="820"/>
+              </w:tabs>
+              <w:spacing w:after="120"/>
+              <w:jc w:val="center"/>
+              <w:rPr>
+                <w:rFonts w:ascii="Roboto Condensed" w:hAnsi="Roboto Condensed" w:cs="Arial"/>
+                <w:sz w:val="24"/>
+                <w:szCs w:val="24"/>
+              </w:rPr>
+            </w:pPr>
+          </w:p>
+        </w:tc>
+        <w:tc>
+          <w:tcPr>
+            <w:tcW w:w="1620" w:type="dxa"/>
             <w:vAlign w:val="center"/>
           </w:tcPr>
           <w:p>
@@ -6573,7 +6729,7 @@
       <w:tr>
         <w:tc>
           <w:tcPr>
-            <w:tcW w:w="1530" w:type="dxa"/>
+            <w:tcW w:w="1620" w:type="dxa"/>
             <w:vAlign w:val="center"/>
           </w:tcPr>
           <w:p>
@@ -6602,6 +6758,27 @@
         </w:tc>
         <w:tc>
           <w:tcPr>
+            <w:tcW w:w="1170" w:type="dxa"/>
+            <w:vAlign w:val="center"/>
+          </w:tcPr>
+          <w:p>
+            <w:pPr>
+              <w:tabs>
+                <w:tab w:val="left" w:pos="818"/>
+                <w:tab w:val="left" w:pos="820"/>
+              </w:tabs>
+              <w:spacing w:after="120"/>
+              <w:jc w:val="center"/>
+              <w:rPr>
+                <w:rFonts w:ascii="Roboto Condensed" w:hAnsi="Roboto Condensed" w:cs="Arial"/>
+                <w:sz w:val="24"/>
+                <w:szCs w:val="24"/>
+              </w:rPr>
+            </w:pPr>
+          </w:p>
+        </w:tc>
+        <w:tc>
+          <w:tcPr>
             <w:tcW w:w="990" w:type="dxa"/>
             <w:vAlign w:val="center"/>
           </w:tcPr>
@@ -6623,70 +6800,49 @@
         </w:tc>
         <w:tc>
           <w:tcPr>
-            <w:tcW w:w="990" w:type="dxa"/>
-            <w:vAlign w:val="center"/>
-          </w:tcPr>
-          <w:p>
-            <w:pPr>
-              <w:tabs>
-                <w:tab w:val="left" w:pos="818"/>
-                <w:tab w:val="left" w:pos="820"/>
-              </w:tabs>
-              <w:spacing w:after="120"/>
-              <w:jc w:val="center"/>
-              <w:rPr>
-                <w:rFonts w:ascii="Roboto Condensed" w:hAnsi="Roboto Condensed" w:cs="Arial"/>
-                <w:sz w:val="24"/>
-                <w:szCs w:val="24"/>
-              </w:rPr>
-            </w:pPr>
-          </w:p>
-        </w:tc>
-        <w:tc>
-          <w:tcPr>
-            <w:tcW w:w="2250" w:type="dxa"/>
-            <w:vAlign w:val="center"/>
-          </w:tcPr>
-          <w:p>
-            <w:pPr>
-              <w:tabs>
-                <w:tab w:val="left" w:pos="818"/>
-                <w:tab w:val="left" w:pos="820"/>
-              </w:tabs>
-              <w:spacing w:after="120"/>
-              <w:jc w:val="center"/>
-              <w:rPr>
-                <w:rFonts w:ascii="Roboto Condensed" w:hAnsi="Roboto Condensed" w:cs="Arial"/>
-                <w:sz w:val="24"/>
-                <w:szCs w:val="24"/>
-              </w:rPr>
-            </w:pPr>
-          </w:p>
-        </w:tc>
-        <w:tc>
-          <w:tcPr>
-            <w:tcW w:w="2250" w:type="dxa"/>
-            <w:vAlign w:val="center"/>
-          </w:tcPr>
-          <w:p>
-            <w:pPr>
-              <w:tabs>
-                <w:tab w:val="left" w:pos="818"/>
-                <w:tab w:val="left" w:pos="820"/>
-              </w:tabs>
-              <w:spacing w:after="120"/>
-              <w:jc w:val="center"/>
-              <w:rPr>
-                <w:rFonts w:ascii="Roboto Condensed" w:hAnsi="Roboto Condensed" w:cs="Arial"/>
-                <w:sz w:val="24"/>
-                <w:szCs w:val="24"/>
-              </w:rPr>
-            </w:pPr>
-          </w:p>
-        </w:tc>
-        <w:tc>
-          <w:tcPr>
-            <w:tcW w:w="1710" w:type="dxa"/>
+            <w:tcW w:w="2700" w:type="dxa"/>
+            <w:vAlign w:val="center"/>
+          </w:tcPr>
+          <w:p>
+            <w:pPr>
+              <w:tabs>
+                <w:tab w:val="left" w:pos="818"/>
+                <w:tab w:val="left" w:pos="820"/>
+              </w:tabs>
+              <w:spacing w:after="120"/>
+              <w:jc w:val="center"/>
+              <w:rPr>
+                <w:rFonts w:ascii="Roboto Condensed" w:hAnsi="Roboto Condensed" w:cs="Arial"/>
+                <w:sz w:val="24"/>
+                <w:szCs w:val="24"/>
+              </w:rPr>
+            </w:pPr>
+          </w:p>
+        </w:tc>
+        <w:tc>
+          <w:tcPr>
+            <w:tcW w:w="2700" w:type="dxa"/>
+            <w:vAlign w:val="center"/>
+          </w:tcPr>
+          <w:p>
+            <w:pPr>
+              <w:tabs>
+                <w:tab w:val="left" w:pos="818"/>
+                <w:tab w:val="left" w:pos="820"/>
+              </w:tabs>
+              <w:spacing w:after="120"/>
+              <w:jc w:val="center"/>
+              <w:rPr>
+                <w:rFonts w:ascii="Roboto Condensed" w:hAnsi="Roboto Condensed" w:cs="Arial"/>
+                <w:sz w:val="24"/>
+                <w:szCs w:val="24"/>
+              </w:rPr>
+            </w:pPr>
+          </w:p>
+        </w:tc>
+        <w:tc>
+          <w:tcPr>
+            <w:tcW w:w="1620" w:type="dxa"/>
             <w:vAlign w:val="center"/>
           </w:tcPr>
           <w:p>
@@ -6709,7 +6865,7 @@
       <w:tr>
         <w:tc>
           <w:tcPr>
-            <w:tcW w:w="1530" w:type="dxa"/>
+            <w:tcW w:w="1620" w:type="dxa"/>
             <w:vAlign w:val="center"/>
           </w:tcPr>
           <w:p>
@@ -6738,6 +6894,27 @@
         </w:tc>
         <w:tc>
           <w:tcPr>
+            <w:tcW w:w="1170" w:type="dxa"/>
+            <w:vAlign w:val="center"/>
+          </w:tcPr>
+          <w:p>
+            <w:pPr>
+              <w:tabs>
+                <w:tab w:val="left" w:pos="818"/>
+                <w:tab w:val="left" w:pos="820"/>
+              </w:tabs>
+              <w:spacing w:after="120"/>
+              <w:jc w:val="center"/>
+              <w:rPr>
+                <w:rFonts w:ascii="Roboto Condensed" w:hAnsi="Roboto Condensed" w:cs="Arial"/>
+                <w:sz w:val="24"/>
+                <w:szCs w:val="24"/>
+              </w:rPr>
+            </w:pPr>
+          </w:p>
+        </w:tc>
+        <w:tc>
+          <w:tcPr>
             <w:tcW w:w="990" w:type="dxa"/>
             <w:vAlign w:val="center"/>
           </w:tcPr>
@@ -6759,70 +6936,49 @@
         </w:tc>
         <w:tc>
           <w:tcPr>
-            <w:tcW w:w="990" w:type="dxa"/>
-            <w:vAlign w:val="center"/>
-          </w:tcPr>
-          <w:p>
-            <w:pPr>
-              <w:tabs>
-                <w:tab w:val="left" w:pos="818"/>
-                <w:tab w:val="left" w:pos="820"/>
-              </w:tabs>
-              <w:spacing w:after="120"/>
-              <w:jc w:val="center"/>
-              <w:rPr>
-                <w:rFonts w:ascii="Roboto Condensed" w:hAnsi="Roboto Condensed" w:cs="Arial"/>
-                <w:sz w:val="24"/>
-                <w:szCs w:val="24"/>
-              </w:rPr>
-            </w:pPr>
-          </w:p>
-        </w:tc>
-        <w:tc>
-          <w:tcPr>
-            <w:tcW w:w="2250" w:type="dxa"/>
-            <w:vAlign w:val="center"/>
-          </w:tcPr>
-          <w:p>
-            <w:pPr>
-              <w:tabs>
-                <w:tab w:val="left" w:pos="818"/>
-                <w:tab w:val="left" w:pos="820"/>
-              </w:tabs>
-              <w:spacing w:after="120"/>
-              <w:jc w:val="center"/>
-              <w:rPr>
-                <w:rFonts w:ascii="Roboto Condensed" w:hAnsi="Roboto Condensed" w:cs="Arial"/>
-                <w:sz w:val="24"/>
-                <w:szCs w:val="24"/>
-              </w:rPr>
-            </w:pPr>
-          </w:p>
-        </w:tc>
-        <w:tc>
-          <w:tcPr>
-            <w:tcW w:w="2250" w:type="dxa"/>
-            <w:vAlign w:val="center"/>
-          </w:tcPr>
-          <w:p>
-            <w:pPr>
-              <w:tabs>
-                <w:tab w:val="left" w:pos="818"/>
-                <w:tab w:val="left" w:pos="820"/>
-              </w:tabs>
-              <w:spacing w:after="120"/>
-              <w:jc w:val="center"/>
-              <w:rPr>
-                <w:rFonts w:ascii="Roboto Condensed" w:hAnsi="Roboto Condensed" w:cs="Arial"/>
-                <w:sz w:val="24"/>
-                <w:szCs w:val="24"/>
-              </w:rPr>
-            </w:pPr>
-          </w:p>
-        </w:tc>
-        <w:tc>
-          <w:tcPr>
-            <w:tcW w:w="1710" w:type="dxa"/>
+            <w:tcW w:w="2700" w:type="dxa"/>
+            <w:vAlign w:val="center"/>
+          </w:tcPr>
+          <w:p>
+            <w:pPr>
+              <w:tabs>
+                <w:tab w:val="left" w:pos="818"/>
+                <w:tab w:val="left" w:pos="820"/>
+              </w:tabs>
+              <w:spacing w:after="120"/>
+              <w:jc w:val="center"/>
+              <w:rPr>
+                <w:rFonts w:ascii="Roboto Condensed" w:hAnsi="Roboto Condensed" w:cs="Arial"/>
+                <w:sz w:val="24"/>
+                <w:szCs w:val="24"/>
+              </w:rPr>
+            </w:pPr>
+          </w:p>
+        </w:tc>
+        <w:tc>
+          <w:tcPr>
+            <w:tcW w:w="2700" w:type="dxa"/>
+            <w:vAlign w:val="center"/>
+          </w:tcPr>
+          <w:p>
+            <w:pPr>
+              <w:tabs>
+                <w:tab w:val="left" w:pos="818"/>
+                <w:tab w:val="left" w:pos="820"/>
+              </w:tabs>
+              <w:spacing w:after="120"/>
+              <w:jc w:val="center"/>
+              <w:rPr>
+                <w:rFonts w:ascii="Roboto Condensed" w:hAnsi="Roboto Condensed" w:cs="Arial"/>
+                <w:sz w:val="24"/>
+                <w:szCs w:val="24"/>
+              </w:rPr>
+            </w:pPr>
+          </w:p>
+        </w:tc>
+        <w:tc>
+          <w:tcPr>
+            <w:tcW w:w="1620" w:type="dxa"/>
             <w:vAlign w:val="center"/>
           </w:tcPr>
           <w:p>
@@ -6845,7 +7001,7 @@
       <w:tr>
         <w:tc>
           <w:tcPr>
-            <w:tcW w:w="1530" w:type="dxa"/>
+            <w:tcW w:w="1620" w:type="dxa"/>
             <w:vAlign w:val="center"/>
           </w:tcPr>
           <w:p>
@@ -6874,6 +7030,27 @@
         </w:tc>
         <w:tc>
           <w:tcPr>
+            <w:tcW w:w="1170" w:type="dxa"/>
+            <w:vAlign w:val="center"/>
+          </w:tcPr>
+          <w:p>
+            <w:pPr>
+              <w:tabs>
+                <w:tab w:val="left" w:pos="818"/>
+                <w:tab w:val="left" w:pos="820"/>
+              </w:tabs>
+              <w:spacing w:after="120"/>
+              <w:jc w:val="center"/>
+              <w:rPr>
+                <w:rFonts w:ascii="Roboto Condensed" w:hAnsi="Roboto Condensed" w:cs="Arial"/>
+                <w:sz w:val="24"/>
+                <w:szCs w:val="24"/>
+              </w:rPr>
+            </w:pPr>
+          </w:p>
+        </w:tc>
+        <w:tc>
+          <w:tcPr>
             <w:tcW w:w="990" w:type="dxa"/>
             <w:vAlign w:val="center"/>
           </w:tcPr>
@@ -6895,70 +7072,49 @@
         </w:tc>
         <w:tc>
           <w:tcPr>
-            <w:tcW w:w="990" w:type="dxa"/>
-            <w:vAlign w:val="center"/>
-          </w:tcPr>
-          <w:p>
-            <w:pPr>
-              <w:tabs>
-                <w:tab w:val="left" w:pos="818"/>
-                <w:tab w:val="left" w:pos="820"/>
-              </w:tabs>
-              <w:spacing w:after="120"/>
-              <w:jc w:val="center"/>
-              <w:rPr>
-                <w:rFonts w:ascii="Roboto Condensed" w:hAnsi="Roboto Condensed" w:cs="Arial"/>
-                <w:sz w:val="24"/>
-                <w:szCs w:val="24"/>
-              </w:rPr>
-            </w:pPr>
-          </w:p>
-        </w:tc>
-        <w:tc>
-          <w:tcPr>
-            <w:tcW w:w="2250" w:type="dxa"/>
-            <w:vAlign w:val="center"/>
-          </w:tcPr>
-          <w:p>
-            <w:pPr>
-              <w:tabs>
-                <w:tab w:val="left" w:pos="818"/>
-                <w:tab w:val="left" w:pos="820"/>
-              </w:tabs>
-              <w:spacing w:after="120"/>
-              <w:jc w:val="center"/>
-              <w:rPr>
-                <w:rFonts w:ascii="Roboto Condensed" w:hAnsi="Roboto Condensed" w:cs="Arial"/>
-                <w:sz w:val="24"/>
-                <w:szCs w:val="24"/>
-              </w:rPr>
-            </w:pPr>
-          </w:p>
-        </w:tc>
-        <w:tc>
-          <w:tcPr>
-            <w:tcW w:w="2250" w:type="dxa"/>
-            <w:vAlign w:val="center"/>
-          </w:tcPr>
-          <w:p>
-            <w:pPr>
-              <w:tabs>
-                <w:tab w:val="left" w:pos="818"/>
-                <w:tab w:val="left" w:pos="820"/>
-              </w:tabs>
-              <w:spacing w:after="120"/>
-              <w:jc w:val="center"/>
-              <w:rPr>
-                <w:rFonts w:ascii="Roboto Condensed" w:hAnsi="Roboto Condensed" w:cs="Arial"/>
-                <w:sz w:val="24"/>
-                <w:szCs w:val="24"/>
-              </w:rPr>
-            </w:pPr>
-          </w:p>
-        </w:tc>
-        <w:tc>
-          <w:tcPr>
-            <w:tcW w:w="1710" w:type="dxa"/>
+            <w:tcW w:w="2700" w:type="dxa"/>
+            <w:vAlign w:val="center"/>
+          </w:tcPr>
+          <w:p>
+            <w:pPr>
+              <w:tabs>
+                <w:tab w:val="left" w:pos="818"/>
+                <w:tab w:val="left" w:pos="820"/>
+              </w:tabs>
+              <w:spacing w:after="120"/>
+              <w:jc w:val="center"/>
+              <w:rPr>
+                <w:rFonts w:ascii="Roboto Condensed" w:hAnsi="Roboto Condensed" w:cs="Arial"/>
+                <w:sz w:val="24"/>
+                <w:szCs w:val="24"/>
+              </w:rPr>
+            </w:pPr>
+          </w:p>
+        </w:tc>
+        <w:tc>
+          <w:tcPr>
+            <w:tcW w:w="2700" w:type="dxa"/>
+            <w:vAlign w:val="center"/>
+          </w:tcPr>
+          <w:p>
+            <w:pPr>
+              <w:tabs>
+                <w:tab w:val="left" w:pos="818"/>
+                <w:tab w:val="left" w:pos="820"/>
+              </w:tabs>
+              <w:spacing w:after="120"/>
+              <w:jc w:val="center"/>
+              <w:rPr>
+                <w:rFonts w:ascii="Roboto Condensed" w:hAnsi="Roboto Condensed" w:cs="Arial"/>
+                <w:sz w:val="24"/>
+                <w:szCs w:val="24"/>
+              </w:rPr>
+            </w:pPr>
+          </w:p>
+        </w:tc>
+        <w:tc>
+          <w:tcPr>
+            <w:tcW w:w="1620" w:type="dxa"/>
             <w:vAlign w:val="center"/>
           </w:tcPr>
           <w:p>
@@ -6981,7 +7137,7 @@
       <w:tr>
         <w:tc>
           <w:tcPr>
-            <w:tcW w:w="1530" w:type="dxa"/>
+            <w:tcW w:w="1620" w:type="dxa"/>
             <w:vAlign w:val="center"/>
           </w:tcPr>
           <w:p>
@@ -7010,6 +7166,27 @@
         </w:tc>
         <w:tc>
           <w:tcPr>
+            <w:tcW w:w="1170" w:type="dxa"/>
+            <w:vAlign w:val="center"/>
+          </w:tcPr>
+          <w:p>
+            <w:pPr>
+              <w:tabs>
+                <w:tab w:val="left" w:pos="818"/>
+                <w:tab w:val="left" w:pos="820"/>
+              </w:tabs>
+              <w:spacing w:after="120"/>
+              <w:jc w:val="center"/>
+              <w:rPr>
+                <w:rFonts w:ascii="Roboto Condensed" w:hAnsi="Roboto Condensed" w:cs="Arial"/>
+                <w:sz w:val="24"/>
+                <w:szCs w:val="24"/>
+              </w:rPr>
+            </w:pPr>
+          </w:p>
+        </w:tc>
+        <w:tc>
+          <w:tcPr>
             <w:tcW w:w="990" w:type="dxa"/>
             <w:vAlign w:val="center"/>
           </w:tcPr>
@@ -7031,70 +7208,49 @@
         </w:tc>
         <w:tc>
           <w:tcPr>
-            <w:tcW w:w="990" w:type="dxa"/>
-            <w:vAlign w:val="center"/>
-          </w:tcPr>
-          <w:p>
-            <w:pPr>
-              <w:tabs>
-                <w:tab w:val="left" w:pos="818"/>
-                <w:tab w:val="left" w:pos="820"/>
-              </w:tabs>
-              <w:spacing w:after="120"/>
-              <w:jc w:val="center"/>
-              <w:rPr>
-                <w:rFonts w:ascii="Roboto Condensed" w:hAnsi="Roboto Condensed" w:cs="Arial"/>
-                <w:sz w:val="24"/>
-                <w:szCs w:val="24"/>
-              </w:rPr>
-            </w:pPr>
-          </w:p>
-        </w:tc>
-        <w:tc>
-          <w:tcPr>
-            <w:tcW w:w="2250" w:type="dxa"/>
-            <w:vAlign w:val="center"/>
-          </w:tcPr>
-          <w:p>
-            <w:pPr>
-              <w:tabs>
-                <w:tab w:val="left" w:pos="818"/>
-                <w:tab w:val="left" w:pos="820"/>
-              </w:tabs>
-              <w:spacing w:after="120"/>
-              <w:jc w:val="center"/>
-              <w:rPr>
-                <w:rFonts w:ascii="Roboto Condensed" w:hAnsi="Roboto Condensed" w:cs="Arial"/>
-                <w:sz w:val="24"/>
-                <w:szCs w:val="24"/>
-              </w:rPr>
-            </w:pPr>
-          </w:p>
-        </w:tc>
-        <w:tc>
-          <w:tcPr>
-            <w:tcW w:w="2250" w:type="dxa"/>
-            <w:vAlign w:val="center"/>
-          </w:tcPr>
-          <w:p>
-            <w:pPr>
-              <w:tabs>
-                <w:tab w:val="left" w:pos="818"/>
-                <w:tab w:val="left" w:pos="820"/>
-              </w:tabs>
-              <w:spacing w:after="120"/>
-              <w:jc w:val="center"/>
-              <w:rPr>
-                <w:rFonts w:ascii="Roboto Condensed" w:hAnsi="Roboto Condensed" w:cs="Arial"/>
-                <w:sz w:val="24"/>
-                <w:szCs w:val="24"/>
-              </w:rPr>
-            </w:pPr>
-          </w:p>
-        </w:tc>
-        <w:tc>
-          <w:tcPr>
-            <w:tcW w:w="1710" w:type="dxa"/>
+            <w:tcW w:w="2700" w:type="dxa"/>
+            <w:vAlign w:val="center"/>
+          </w:tcPr>
+          <w:p>
+            <w:pPr>
+              <w:tabs>
+                <w:tab w:val="left" w:pos="818"/>
+                <w:tab w:val="left" w:pos="820"/>
+              </w:tabs>
+              <w:spacing w:after="120"/>
+              <w:jc w:val="center"/>
+              <w:rPr>
+                <w:rFonts w:ascii="Roboto Condensed" w:hAnsi="Roboto Condensed" w:cs="Arial"/>
+                <w:sz w:val="24"/>
+                <w:szCs w:val="24"/>
+              </w:rPr>
+            </w:pPr>
+          </w:p>
+        </w:tc>
+        <w:tc>
+          <w:tcPr>
+            <w:tcW w:w="2700" w:type="dxa"/>
+            <w:vAlign w:val="center"/>
+          </w:tcPr>
+          <w:p>
+            <w:pPr>
+              <w:tabs>
+                <w:tab w:val="left" w:pos="818"/>
+                <w:tab w:val="left" w:pos="820"/>
+              </w:tabs>
+              <w:spacing w:after="120"/>
+              <w:jc w:val="center"/>
+              <w:rPr>
+                <w:rFonts w:ascii="Roboto Condensed" w:hAnsi="Roboto Condensed" w:cs="Arial"/>
+                <w:sz w:val="24"/>
+                <w:szCs w:val="24"/>
+              </w:rPr>
+            </w:pPr>
+          </w:p>
+        </w:tc>
+        <w:tc>
+          <w:tcPr>
+            <w:tcW w:w="1620" w:type="dxa"/>
             <w:vAlign w:val="center"/>
           </w:tcPr>
           <w:p>
@@ -7117,7 +7273,7 @@
       <w:tr>
         <w:tc>
           <w:tcPr>
-            <w:tcW w:w="1530" w:type="dxa"/>
+            <w:tcW w:w="1620" w:type="dxa"/>
             <w:vAlign w:val="center"/>
           </w:tcPr>
           <w:p>
@@ -7146,6 +7302,27 @@
         </w:tc>
         <w:tc>
           <w:tcPr>
+            <w:tcW w:w="1170" w:type="dxa"/>
+            <w:vAlign w:val="center"/>
+          </w:tcPr>
+          <w:p>
+            <w:pPr>
+              <w:tabs>
+                <w:tab w:val="left" w:pos="818"/>
+                <w:tab w:val="left" w:pos="820"/>
+              </w:tabs>
+              <w:spacing w:after="120"/>
+              <w:jc w:val="center"/>
+              <w:rPr>
+                <w:rFonts w:ascii="Roboto Condensed" w:hAnsi="Roboto Condensed" w:cs="Arial"/>
+                <w:sz w:val="24"/>
+                <w:szCs w:val="24"/>
+              </w:rPr>
+            </w:pPr>
+          </w:p>
+        </w:tc>
+        <w:tc>
+          <w:tcPr>
             <w:tcW w:w="990" w:type="dxa"/>
             <w:vAlign w:val="center"/>
           </w:tcPr>
@@ -7167,70 +7344,49 @@
         </w:tc>
         <w:tc>
           <w:tcPr>
-            <w:tcW w:w="990" w:type="dxa"/>
-            <w:vAlign w:val="center"/>
-          </w:tcPr>
-          <w:p>
-            <w:pPr>
-              <w:tabs>
-                <w:tab w:val="left" w:pos="818"/>
-                <w:tab w:val="left" w:pos="820"/>
-              </w:tabs>
-              <w:spacing w:after="120"/>
-              <w:jc w:val="center"/>
-              <w:rPr>
-                <w:rFonts w:ascii="Roboto Condensed" w:hAnsi="Roboto Condensed" w:cs="Arial"/>
-                <w:sz w:val="24"/>
-                <w:szCs w:val="24"/>
-              </w:rPr>
-            </w:pPr>
-          </w:p>
-        </w:tc>
-        <w:tc>
-          <w:tcPr>
-            <w:tcW w:w="2250" w:type="dxa"/>
-            <w:vAlign w:val="center"/>
-          </w:tcPr>
-          <w:p>
-            <w:pPr>
-              <w:tabs>
-                <w:tab w:val="left" w:pos="818"/>
-                <w:tab w:val="left" w:pos="820"/>
-              </w:tabs>
-              <w:spacing w:after="120"/>
-              <w:jc w:val="center"/>
-              <w:rPr>
-                <w:rFonts w:ascii="Roboto Condensed" w:hAnsi="Roboto Condensed" w:cs="Arial"/>
-                <w:sz w:val="24"/>
-                <w:szCs w:val="24"/>
-              </w:rPr>
-            </w:pPr>
-          </w:p>
-        </w:tc>
-        <w:tc>
-          <w:tcPr>
-            <w:tcW w:w="2250" w:type="dxa"/>
-            <w:vAlign w:val="center"/>
-          </w:tcPr>
-          <w:p>
-            <w:pPr>
-              <w:tabs>
-                <w:tab w:val="left" w:pos="818"/>
-                <w:tab w:val="left" w:pos="820"/>
-              </w:tabs>
-              <w:spacing w:after="120"/>
-              <w:jc w:val="center"/>
-              <w:rPr>
-                <w:rFonts w:ascii="Roboto Condensed" w:hAnsi="Roboto Condensed" w:cs="Arial"/>
-                <w:sz w:val="24"/>
-                <w:szCs w:val="24"/>
-              </w:rPr>
-            </w:pPr>
-          </w:p>
-        </w:tc>
-        <w:tc>
-          <w:tcPr>
-            <w:tcW w:w="1710" w:type="dxa"/>
+            <w:tcW w:w="2700" w:type="dxa"/>
+            <w:vAlign w:val="center"/>
+          </w:tcPr>
+          <w:p>
+            <w:pPr>
+              <w:tabs>
+                <w:tab w:val="left" w:pos="818"/>
+                <w:tab w:val="left" w:pos="820"/>
+              </w:tabs>
+              <w:spacing w:after="120"/>
+              <w:jc w:val="center"/>
+              <w:rPr>
+                <w:rFonts w:ascii="Roboto Condensed" w:hAnsi="Roboto Condensed" w:cs="Arial"/>
+                <w:sz w:val="24"/>
+                <w:szCs w:val="24"/>
+              </w:rPr>
+            </w:pPr>
+          </w:p>
+        </w:tc>
+        <w:tc>
+          <w:tcPr>
+            <w:tcW w:w="2700" w:type="dxa"/>
+            <w:vAlign w:val="center"/>
+          </w:tcPr>
+          <w:p>
+            <w:pPr>
+              <w:tabs>
+                <w:tab w:val="left" w:pos="818"/>
+                <w:tab w:val="left" w:pos="820"/>
+              </w:tabs>
+              <w:spacing w:after="120"/>
+              <w:jc w:val="center"/>
+              <w:rPr>
+                <w:rFonts w:ascii="Roboto Condensed" w:hAnsi="Roboto Condensed" w:cs="Arial"/>
+                <w:sz w:val="24"/>
+                <w:szCs w:val="24"/>
+              </w:rPr>
+            </w:pPr>
+          </w:p>
+        </w:tc>
+        <w:tc>
+          <w:tcPr>
+            <w:tcW w:w="1620" w:type="dxa"/>
             <w:vAlign w:val="center"/>
           </w:tcPr>
           <w:p>
@@ -7253,7 +7409,7 @@
       <w:tr>
         <w:tc>
           <w:tcPr>
-            <w:tcW w:w="1530" w:type="dxa"/>
+            <w:tcW w:w="1620" w:type="dxa"/>
             <w:vAlign w:val="center"/>
           </w:tcPr>
           <w:p>
@@ -7282,6 +7438,27 @@
         </w:tc>
         <w:tc>
           <w:tcPr>
+            <w:tcW w:w="1170" w:type="dxa"/>
+            <w:vAlign w:val="center"/>
+          </w:tcPr>
+          <w:p>
+            <w:pPr>
+              <w:tabs>
+                <w:tab w:val="left" w:pos="818"/>
+                <w:tab w:val="left" w:pos="820"/>
+              </w:tabs>
+              <w:spacing w:after="120"/>
+              <w:jc w:val="center"/>
+              <w:rPr>
+                <w:rFonts w:ascii="Roboto Condensed" w:hAnsi="Roboto Condensed" w:cs="Arial"/>
+                <w:sz w:val="24"/>
+                <w:szCs w:val="24"/>
+              </w:rPr>
+            </w:pPr>
+          </w:p>
+        </w:tc>
+        <w:tc>
+          <w:tcPr>
             <w:tcW w:w="990" w:type="dxa"/>
             <w:vAlign w:val="center"/>
           </w:tcPr>
@@ -7303,70 +7480,49 @@
         </w:tc>
         <w:tc>
           <w:tcPr>
-            <w:tcW w:w="990" w:type="dxa"/>
-            <w:vAlign w:val="center"/>
-          </w:tcPr>
-          <w:p>
-            <w:pPr>
-              <w:tabs>
-                <w:tab w:val="left" w:pos="818"/>
-                <w:tab w:val="left" w:pos="820"/>
-              </w:tabs>
-              <w:spacing w:after="120"/>
-              <w:jc w:val="center"/>
-              <w:rPr>
-                <w:rFonts w:ascii="Roboto Condensed" w:hAnsi="Roboto Condensed" w:cs="Arial"/>
-                <w:sz w:val="24"/>
-                <w:szCs w:val="24"/>
-              </w:rPr>
-            </w:pPr>
-          </w:p>
-        </w:tc>
-        <w:tc>
-          <w:tcPr>
-            <w:tcW w:w="2250" w:type="dxa"/>
-            <w:vAlign w:val="center"/>
-          </w:tcPr>
-          <w:p>
-            <w:pPr>
-              <w:tabs>
-                <w:tab w:val="left" w:pos="818"/>
-                <w:tab w:val="left" w:pos="820"/>
-              </w:tabs>
-              <w:spacing w:after="120"/>
-              <w:jc w:val="center"/>
-              <w:rPr>
-                <w:rFonts w:ascii="Roboto Condensed" w:hAnsi="Roboto Condensed" w:cs="Arial"/>
-                <w:sz w:val="24"/>
-                <w:szCs w:val="24"/>
-              </w:rPr>
-            </w:pPr>
-          </w:p>
-        </w:tc>
-        <w:tc>
-          <w:tcPr>
-            <w:tcW w:w="2250" w:type="dxa"/>
-            <w:vAlign w:val="center"/>
-          </w:tcPr>
-          <w:p>
-            <w:pPr>
-              <w:tabs>
-                <w:tab w:val="left" w:pos="818"/>
-                <w:tab w:val="left" w:pos="820"/>
-              </w:tabs>
-              <w:spacing w:after="120"/>
-              <w:jc w:val="center"/>
-              <w:rPr>
-                <w:rFonts w:ascii="Roboto Condensed" w:hAnsi="Roboto Condensed" w:cs="Arial"/>
-                <w:sz w:val="24"/>
-                <w:szCs w:val="24"/>
-              </w:rPr>
-            </w:pPr>
-          </w:p>
-        </w:tc>
-        <w:tc>
-          <w:tcPr>
-            <w:tcW w:w="1710" w:type="dxa"/>
+            <w:tcW w:w="2700" w:type="dxa"/>
+            <w:vAlign w:val="center"/>
+          </w:tcPr>
+          <w:p>
+            <w:pPr>
+              <w:tabs>
+                <w:tab w:val="left" w:pos="818"/>
+                <w:tab w:val="left" w:pos="820"/>
+              </w:tabs>
+              <w:spacing w:after="120"/>
+              <w:jc w:val="center"/>
+              <w:rPr>
+                <w:rFonts w:ascii="Roboto Condensed" w:hAnsi="Roboto Condensed" w:cs="Arial"/>
+                <w:sz w:val="24"/>
+                <w:szCs w:val="24"/>
+              </w:rPr>
+            </w:pPr>
+          </w:p>
+        </w:tc>
+        <w:tc>
+          <w:tcPr>
+            <w:tcW w:w="2700" w:type="dxa"/>
+            <w:vAlign w:val="center"/>
+          </w:tcPr>
+          <w:p>
+            <w:pPr>
+              <w:tabs>
+                <w:tab w:val="left" w:pos="818"/>
+                <w:tab w:val="left" w:pos="820"/>
+              </w:tabs>
+              <w:spacing w:after="120"/>
+              <w:jc w:val="center"/>
+              <w:rPr>
+                <w:rFonts w:ascii="Roboto Condensed" w:hAnsi="Roboto Condensed" w:cs="Arial"/>
+                <w:sz w:val="24"/>
+                <w:szCs w:val="24"/>
+              </w:rPr>
+            </w:pPr>
+          </w:p>
+        </w:tc>
+        <w:tc>
+          <w:tcPr>
+            <w:tcW w:w="1620" w:type="dxa"/>
             <w:vAlign w:val="center"/>
           </w:tcPr>
           <w:p>

</xml_diff>